<commit_message>
updates 9/27/17 finished 1 a - d
</commit_message>
<xml_diff>
--- a/Part 1 calculations and equations.docx
+++ b/Part 1 calculations and equations.docx
@@ -1,6 +1,6 @@
 
 <file path=word/document.xml><?xml version="1.0" encoding="utf-8"?>
-<w:document xmlns:wpc="http://schemas.microsoft.com/office/word/2010/wordprocessingCanvas" xmlns:cx="http://schemas.microsoft.com/office/drawing/2014/chartex" xmlns:cx1="http://schemas.microsoft.com/office/drawing/2015/9/8/chartex" xmlns:mc="http://schemas.openxmlformats.org/markup-compatibility/2006" xmlns:o="urn:schemas-microsoft-com:office:office" xmlns:r="http://schemas.openxmlformats.org/officeDocument/2006/relationships" xmlns:m="http://schemas.openxmlformats.org/officeDocument/2006/math" xmlns:v="urn:schemas-microsoft-com:vml" xmlns:wp14="http://schemas.microsoft.com/office/word/2010/wordprocessingDrawing" xmlns:wp="http://schemas.openxmlformats.org/drawingml/2006/wordprocessingDrawing" xmlns:w10="urn:schemas-microsoft-com:office:word" xmlns:w="http://schemas.openxmlformats.org/wordprocessingml/2006/main" xmlns:w14="http://schemas.microsoft.com/office/word/2010/wordml" xmlns:w15="http://schemas.microsoft.com/office/word/2012/wordml" xmlns:w16se="http://schemas.microsoft.com/office/word/2015/wordml/symex" xmlns:wpg="http://schemas.microsoft.com/office/word/2010/wordprocessingGroup" xmlns:wpi="http://schemas.microsoft.com/office/word/2010/wordprocessingInk" xmlns:wne="http://schemas.microsoft.com/office/word/2006/wordml" xmlns:wps="http://schemas.microsoft.com/office/word/2010/wordprocessingShape" mc:Ignorable="w14 w15 w16se wp14">
+<w:document xmlns:wpc="http://schemas.microsoft.com/office/word/2010/wordprocessingCanvas" xmlns:cx="http://schemas.microsoft.com/office/drawing/2014/chartex" xmlns:cx1="http://schemas.microsoft.com/office/drawing/2015/9/8/chartex" xmlns:cx2="http://schemas.microsoft.com/office/drawing/2015/10/21/chartex" xmlns:cx3="http://schemas.microsoft.com/office/drawing/2016/5/9/chartex" xmlns:cx4="http://schemas.microsoft.com/office/drawing/2016/5/10/chartex" xmlns:cx5="http://schemas.microsoft.com/office/drawing/2016/5/11/chartex" xmlns:cx6="http://schemas.microsoft.com/office/drawing/2016/5/12/chartex" xmlns:cx7="http://schemas.microsoft.com/office/drawing/2016/5/13/chartex" xmlns:cx8="http://schemas.microsoft.com/office/drawing/2016/5/14/chartex" xmlns:mc="http://schemas.openxmlformats.org/markup-compatibility/2006" xmlns:aink="http://schemas.microsoft.com/office/drawing/2016/ink" xmlns:am3d="http://schemas.microsoft.com/office/drawing/2017/model3d" xmlns:o="urn:schemas-microsoft-com:office:office" xmlns:r="http://schemas.openxmlformats.org/officeDocument/2006/relationships" xmlns:m="http://schemas.openxmlformats.org/officeDocument/2006/math" xmlns:v="urn:schemas-microsoft-com:vml" xmlns:wp14="http://schemas.microsoft.com/office/word/2010/wordprocessingDrawing" xmlns:wp="http://schemas.openxmlformats.org/drawingml/2006/wordprocessingDrawing" xmlns:w10="urn:schemas-microsoft-com:office:word" xmlns:w="http://schemas.openxmlformats.org/wordprocessingml/2006/main" xmlns:w14="http://schemas.microsoft.com/office/word/2010/wordml" xmlns:w15="http://schemas.microsoft.com/office/word/2012/wordml" xmlns:w16cid="http://schemas.microsoft.com/office/word/2016/wordml/cid" xmlns:w16se="http://schemas.microsoft.com/office/word/2015/wordml/symex" xmlns:wpg="http://schemas.microsoft.com/office/word/2010/wordprocessingGroup" xmlns:wpi="http://schemas.microsoft.com/office/word/2010/wordprocessingInk" xmlns:wne="http://schemas.microsoft.com/office/word/2006/wordml" xmlns:wps="http://schemas.microsoft.com/office/word/2010/wordprocessingShape" mc:Ignorable="w14 w15 w16se w16cid wp14">
   <w:body>
     <w:p>
       <w:pPr>
@@ -84,8 +84,6 @@
       <w:r>
         <w:t xml:space="preserve">Using KVL and Laplace: </w:t>
       </w:r>
-      <w:bookmarkStart w:id="0" w:name="_GoBack"/>
-      <w:bookmarkEnd w:id="0"/>
     </w:p>
     <w:p>
       <w:pPr>
@@ -378,16 +376,8 @@
         <w:rPr>
           <w:rFonts w:eastAsiaTheme="minorEastAsia"/>
         </w:rPr>
-        <w:t xml:space="preserve"> </w:t>
+        <w:t xml:space="preserve"> and </w:t>
       </w:r>
-      <w:proofErr w:type="gramStart"/>
-      <w:r>
-        <w:rPr>
-          <w:rFonts w:eastAsiaTheme="minorEastAsia"/>
-        </w:rPr>
-        <w:t xml:space="preserve">and </w:t>
-      </w:r>
-      <w:proofErr w:type="gramEnd"/>
       <m:oMath>
         <m:sSub>
           <m:sSubPr>
@@ -768,13 +758,7 @@
                 <w:rPr>
                   <w:rFonts w:ascii="Cambria Math" w:hAnsi="Cambria Math"/>
                 </w:rPr>
-                <m:t>RCs</m:t>
-              </m:r>
-              <m:r>
-                <w:rPr>
-                  <w:rFonts w:ascii="Cambria Math" w:hAnsi="Cambria Math"/>
-                </w:rPr>
-                <m:t>+1</m:t>
+                <m:t>RCs+1</m:t>
               </m:r>
             </m:e>
           </m:d>
@@ -826,13 +810,7 @@
             <w:rPr>
               <w:rFonts w:ascii="Cambria Math" w:eastAsiaTheme="minorEastAsia" w:hAnsi="Cambria Math"/>
             </w:rPr>
-            <m:t>=</m:t>
-          </m:r>
-          <m:r>
-            <w:rPr>
-              <w:rFonts w:ascii="Cambria Math" w:eastAsiaTheme="minorEastAsia" w:hAnsi="Cambria Math"/>
-            </w:rPr>
-            <m:t>0</m:t>
+            <m:t>=0</m:t>
           </m:r>
         </m:oMath>
       </m:oMathPara>
@@ -1229,13 +1207,7 @@
             <w:rPr>
               <w:rFonts w:ascii="Cambria Math" w:eastAsiaTheme="minorEastAsia" w:hAnsi="Cambria Math"/>
             </w:rPr>
-            <m:t>(t)</m:t>
-          </m:r>
-          <m:r>
-            <w:rPr>
-              <w:rFonts w:ascii="Cambria Math" w:eastAsiaTheme="minorEastAsia" w:hAnsi="Cambria Math"/>
-            </w:rPr>
-            <m:t>=</m:t>
+            <m:t>(t)=</m:t>
           </m:r>
           <m:sSub>
             <m:sSubPr>
@@ -1289,10 +1261,7 @@
         <w:pStyle w:val="ListParagraph"/>
       </w:pPr>
       <w:r>
-        <w:t>D</w:t>
-      </w:r>
-      <w:r>
-        <w:t>)</w:t>
+        <w:t>D)</w:t>
       </w:r>
     </w:p>
     <w:p>
@@ -1364,16 +1333,8 @@
         <w:rPr>
           <w:rFonts w:eastAsiaTheme="minorEastAsia"/>
         </w:rPr>
-        <w:t>Sample calculation</w:t>
+        <w:t xml:space="preserve">Sample calculation: </w:t>
       </w:r>
-      <w:proofErr w:type="gramStart"/>
-      <w:r>
-        <w:rPr>
-          <w:rFonts w:eastAsiaTheme="minorEastAsia"/>
-        </w:rPr>
-        <w:t xml:space="preserve">: </w:t>
-      </w:r>
-      <w:proofErr w:type="gramEnd"/>
       <m:oMath>
         <m:r>
           <w:rPr>
@@ -1393,7 +1354,13 @@
           <w:rPr>
             <w:rFonts w:ascii="Cambria Math" w:eastAsiaTheme="minorEastAsia" w:hAnsi="Cambria Math"/>
           </w:rPr>
-          <m:t>6.464455729936</m:t>
+          <m:t>6.</m:t>
+        </m:r>
+        <m:r>
+          <w:rPr>
+            <w:rFonts w:ascii="Cambria Math" w:eastAsiaTheme="minorEastAsia" w:hAnsi="Cambria Math"/>
+          </w:rPr>
+          <m:t>68155</m:t>
         </m:r>
         <m:sSup>
           <m:sSupPr>
@@ -1425,13 +1392,7 @@
           <w:rPr>
             <w:rFonts w:ascii="Cambria Math" w:eastAsiaTheme="minorEastAsia" w:hAnsi="Cambria Math"/>
           </w:rPr>
-          <m:t>=</m:t>
-        </m:r>
-        <m:r>
-          <w:rPr>
-            <w:rFonts w:ascii="Cambria Math" w:eastAsiaTheme="minorEastAsia" w:hAnsi="Cambria Math"/>
-          </w:rPr>
-          <m:t>11.1</m:t>
+          <m:t>=11.1</m:t>
         </m:r>
         <m:sSup>
           <m:sSupPr>
@@ -1477,13 +1438,7 @@
           <w:rPr>
             <w:rFonts w:ascii="Cambria Math" w:eastAsiaTheme="minorEastAsia" w:hAnsi="Cambria Math"/>
           </w:rPr>
-          <m:t>C</m:t>
-        </m:r>
-        <m:r>
-          <w:rPr>
-            <w:rFonts w:ascii="Cambria Math" w:eastAsiaTheme="minorEastAsia" w:hAnsi="Cambria Math"/>
-          </w:rPr>
-          <m:t>=5.82</m:t>
+          <m:t>C=5.82</m:t>
         </m:r>
         <m:sSup>
           <m:sSupPr>
@@ -1527,7 +1482,7 @@
       </w:tblPr>
       <w:tblGrid>
         <w:gridCol w:w="2337"/>
-        <w:gridCol w:w="2337"/>
+        <w:gridCol w:w="1879"/>
         <w:gridCol w:w="2701"/>
       </w:tblGrid>
       <w:tr>
@@ -1551,7 +1506,7 @@
         </w:tc>
         <w:tc>
           <w:tcPr>
-            <w:tcW w:w="2337" w:type="dxa"/>
+            <w:tcW w:w="1879" w:type="dxa"/>
           </w:tcPr>
           <w:p>
             <w:pPr>
@@ -1563,13 +1518,25 @@
               <w:rPr>
                 <w:rFonts w:cstheme="minorHAnsi"/>
               </w:rPr>
-              <w:t>Tau Adjusted</w:t>
-            </w:r>
-            <w:r>
-              <w:rPr>
-                <w:rFonts w:cstheme="minorHAnsi"/>
-              </w:rPr>
-              <w:t xml:space="preserve"> (s)</w:t>
+              <w:t>Tau</w:t>
+            </w:r>
+            <w:r>
+              <w:rPr>
+                <w:rFonts w:cstheme="minorHAnsi"/>
+              </w:rPr>
+              <w:t xml:space="preserve"> </w:t>
+            </w:r>
+            <w:r>
+              <w:rPr>
+                <w:rFonts w:cstheme="minorHAnsi"/>
+              </w:rPr>
+              <w:t xml:space="preserve">Adjusted </w:t>
+            </w:r>
+            <w:r>
+              <w:rPr>
+                <w:rFonts w:cstheme="minorHAnsi"/>
+              </w:rPr>
+              <w:t>(s)</w:t>
             </w:r>
             <w:r>
               <w:rPr>
@@ -1651,7 +1618,7 @@
         </w:tc>
         <w:tc>
           <w:tcPr>
-            <w:tcW w:w="2337" w:type="dxa"/>
+            <w:tcW w:w="1879" w:type="dxa"/>
           </w:tcPr>
           <w:p>
             <w:pPr>
@@ -1663,13 +1630,13 @@
               <w:rPr>
                 <w:rFonts w:cstheme="minorHAnsi"/>
               </w:rPr>
-              <w:t>6.464455729936</w:t>
-            </w:r>
-            <w:r>
-              <w:rPr>
-                <w:rFonts w:cstheme="minorHAnsi"/>
-              </w:rPr>
-              <w:t>e-04</w:t>
+              <w:t>6.68155</w:t>
+            </w:r>
+            <w:r>
+              <w:rPr>
+                <w:rFonts w:cstheme="minorHAnsi"/>
+              </w:rPr>
+              <w:t>e-4</w:t>
             </w:r>
           </w:p>
         </w:tc>
@@ -1687,13 +1654,7 @@
               <w:rPr>
                 <w:rFonts w:cstheme="minorHAnsi"/>
               </w:rPr>
-              <w:t>58.2</w:t>
-            </w:r>
-            <w:r>
-              <w:rPr>
-                <w:rFonts w:cstheme="minorHAnsi"/>
-              </w:rPr>
-              <w:t>4</w:t>
+              <w:t>60.19</w:t>
             </w:r>
           </w:p>
         </w:tc>
@@ -1713,19 +1674,13 @@
               <w:rPr>
                 <w:rFonts w:cstheme="minorHAnsi"/>
               </w:rPr>
-              <w:t xml:space="preserve">Output 1 </w:t>
-            </w:r>
-            <w:r>
-              <w:rPr>
-                <w:rFonts w:cstheme="minorHAnsi"/>
-              </w:rPr>
-              <w:t>63.2%</w:t>
+              <w:t>Output 1 63.2%</w:t>
             </w:r>
           </w:p>
         </w:tc>
         <w:tc>
           <w:tcPr>
-            <w:tcW w:w="2337" w:type="dxa"/>
+            <w:tcW w:w="1879" w:type="dxa"/>
           </w:tcPr>
           <w:p>
             <w:pPr>
@@ -1737,13 +1692,13 @@
               <w:rPr>
                 <w:rFonts w:cstheme="minorHAnsi"/>
               </w:rPr>
-              <w:t>6.4999700000</w:t>
-            </w:r>
-            <w:r>
-              <w:rPr>
-                <w:rFonts w:cstheme="minorHAnsi"/>
-              </w:rPr>
-              <w:t>00e-04</w:t>
+              <w:t>6.54000</w:t>
+            </w:r>
+            <w:r>
+              <w:rPr>
+                <w:rFonts w:cstheme="minorHAnsi"/>
+              </w:rPr>
+              <w:t>e-4</w:t>
             </w:r>
           </w:p>
         </w:tc>
@@ -1761,7 +1716,7 @@
               <w:rPr>
                 <w:rFonts w:cstheme="minorHAnsi"/>
               </w:rPr>
-              <w:t>58.56</w:t>
+              <w:t>58.92</w:t>
             </w:r>
           </w:p>
         </w:tc>
@@ -1781,19 +1736,13 @@
               <w:rPr>
                 <w:rFonts w:cstheme="minorHAnsi"/>
               </w:rPr>
-              <w:t>Output 2</w:t>
-            </w:r>
-            <w:r>
-              <w:rPr>
-                <w:rFonts w:cstheme="minorHAnsi"/>
-              </w:rPr>
-              <w:t xml:space="preserve"> Initial Slope</w:t>
+              <w:t>Output 2 Initial Slope</w:t>
             </w:r>
           </w:p>
         </w:tc>
         <w:tc>
           <w:tcPr>
-            <w:tcW w:w="2337" w:type="dxa"/>
+            <w:tcW w:w="1879" w:type="dxa"/>
           </w:tcPr>
           <w:p>
             <w:pPr>
@@ -1805,13 +1754,19 @@
               <w:rPr>
                 <w:rFonts w:cstheme="minorHAnsi"/>
               </w:rPr>
-              <w:t>6.434486925236</w:t>
-            </w:r>
-            <w:r>
-              <w:rPr>
-                <w:rFonts w:cstheme="minorHAnsi"/>
-              </w:rPr>
-              <w:t>e-04</w:t>
+              <w:t>6.35428</w:t>
+            </w:r>
+            <w:r>
+              <w:rPr>
+                <w:rFonts w:cstheme="minorHAnsi"/>
+              </w:rPr>
+              <w:t>e-</w:t>
+            </w:r>
+            <w:r>
+              <w:rPr>
+                <w:rFonts w:cstheme="minorHAnsi"/>
+              </w:rPr>
+              <w:t>4</w:t>
             </w:r>
           </w:p>
         </w:tc>
@@ -1829,7 +1784,7 @@
               <w:rPr>
                 <w:rFonts w:cstheme="minorHAnsi"/>
               </w:rPr>
-              <w:t>57.97</w:t>
+              <w:t>57.25</w:t>
             </w:r>
           </w:p>
         </w:tc>
@@ -1849,19 +1804,13 @@
               <w:rPr>
                 <w:rFonts w:cstheme="minorHAnsi"/>
               </w:rPr>
-              <w:t>Output 2</w:t>
-            </w:r>
-            <w:r>
-              <w:rPr>
-                <w:rFonts w:cstheme="minorHAnsi"/>
-              </w:rPr>
-              <w:t xml:space="preserve"> 63.2%</w:t>
+              <w:t>Output 2 63.2%</w:t>
             </w:r>
           </w:p>
         </w:tc>
         <w:tc>
           <w:tcPr>
-            <w:tcW w:w="2337" w:type="dxa"/>
+            <w:tcW w:w="1879" w:type="dxa"/>
           </w:tcPr>
           <w:p>
             <w:pPr>
@@ -1873,13 +1822,19 @@
               <w:rPr>
                 <w:rFonts w:cstheme="minorHAnsi"/>
               </w:rPr>
-              <w:t>6.480000123426</w:t>
-            </w:r>
-            <w:r>
-              <w:rPr>
-                <w:rFonts w:cstheme="minorHAnsi"/>
-              </w:rPr>
-              <w:t>e-04</w:t>
+              <w:t>6.52000</w:t>
+            </w:r>
+            <w:r>
+              <w:rPr>
+                <w:rFonts w:cstheme="minorHAnsi"/>
+              </w:rPr>
+              <w:t>e-</w:t>
+            </w:r>
+            <w:r>
+              <w:rPr>
+                <w:rFonts w:cstheme="minorHAnsi"/>
+              </w:rPr>
+              <w:t>4</w:t>
             </w:r>
           </w:p>
         </w:tc>
@@ -1897,7 +1852,7 @@
               <w:rPr>
                 <w:rFonts w:cstheme="minorHAnsi"/>
               </w:rPr>
-              <w:t>58.38</w:t>
+              <w:t>58.74</w:t>
             </w:r>
           </w:p>
         </w:tc>
@@ -1923,7 +1878,7 @@
         </w:tc>
         <w:tc>
           <w:tcPr>
-            <w:tcW w:w="2337" w:type="dxa"/>
+            <w:tcW w:w="1879" w:type="dxa"/>
           </w:tcPr>
           <w:p>
             <w:pPr>
@@ -1947,7 +1902,7 @@
               <w:rPr>
                 <w:rFonts w:cstheme="minorHAnsi"/>
               </w:rPr>
-              <w:t>58.29</w:t>
+              <w:t>58.77</w:t>
             </w:r>
           </w:p>
         </w:tc>
@@ -1971,6 +1926,8 @@
         </w:rPr>
         <w:t xml:space="preserve"> data did not start at time = 0.</w:t>
       </w:r>
+      <w:bookmarkStart w:id="0" w:name="_GoBack"/>
+      <w:bookmarkEnd w:id="0"/>
     </w:p>
     <w:sectPr>
       <w:pgSz w:w="12240" w:h="15840"/>
@@ -1983,7 +1940,7 @@
 </file>
 
 <file path=word/numbering.xml><?xml version="1.0" encoding="utf-8"?>
-<w:numbering xmlns:wpc="http://schemas.microsoft.com/office/word/2010/wordprocessingCanvas" xmlns:cx="http://schemas.microsoft.com/office/drawing/2014/chartex" xmlns:cx1="http://schemas.microsoft.com/office/drawing/2015/9/8/chartex" xmlns:mc="http://schemas.openxmlformats.org/markup-compatibility/2006" xmlns:o="urn:schemas-microsoft-com:office:office" xmlns:r="http://schemas.openxmlformats.org/officeDocument/2006/relationships" xmlns:m="http://schemas.openxmlformats.org/officeDocument/2006/math" xmlns:v="urn:schemas-microsoft-com:vml" xmlns:wp14="http://schemas.microsoft.com/office/word/2010/wordprocessingDrawing" xmlns:wp="http://schemas.openxmlformats.org/drawingml/2006/wordprocessingDrawing" xmlns:w10="urn:schemas-microsoft-com:office:word" xmlns:w="http://schemas.openxmlformats.org/wordprocessingml/2006/main" xmlns:w14="http://schemas.microsoft.com/office/word/2010/wordml" xmlns:w15="http://schemas.microsoft.com/office/word/2012/wordml" xmlns:w16se="http://schemas.microsoft.com/office/word/2015/wordml/symex" xmlns:wpg="http://schemas.microsoft.com/office/word/2010/wordprocessingGroup" xmlns:wpi="http://schemas.microsoft.com/office/word/2010/wordprocessingInk" xmlns:wne="http://schemas.microsoft.com/office/word/2006/wordml" xmlns:wps="http://schemas.microsoft.com/office/word/2010/wordprocessingShape" mc:Ignorable="w14 w15 w16se wp14">
+<w:numbering xmlns:wpc="http://schemas.microsoft.com/office/word/2010/wordprocessingCanvas" xmlns:cx="http://schemas.microsoft.com/office/drawing/2014/chartex" xmlns:cx1="http://schemas.microsoft.com/office/drawing/2015/9/8/chartex" xmlns:cx2="http://schemas.microsoft.com/office/drawing/2015/10/21/chartex" xmlns:cx3="http://schemas.microsoft.com/office/drawing/2016/5/9/chartex" xmlns:cx4="http://schemas.microsoft.com/office/drawing/2016/5/10/chartex" xmlns:cx5="http://schemas.microsoft.com/office/drawing/2016/5/11/chartex" xmlns:cx6="http://schemas.microsoft.com/office/drawing/2016/5/12/chartex" xmlns:cx7="http://schemas.microsoft.com/office/drawing/2016/5/13/chartex" xmlns:cx8="http://schemas.microsoft.com/office/drawing/2016/5/14/chartex" xmlns:mc="http://schemas.openxmlformats.org/markup-compatibility/2006" xmlns:aink="http://schemas.microsoft.com/office/drawing/2016/ink" xmlns:am3d="http://schemas.microsoft.com/office/drawing/2017/model3d" xmlns:o="urn:schemas-microsoft-com:office:office" xmlns:r="http://schemas.openxmlformats.org/officeDocument/2006/relationships" xmlns:m="http://schemas.openxmlformats.org/officeDocument/2006/math" xmlns:v="urn:schemas-microsoft-com:vml" xmlns:wp14="http://schemas.microsoft.com/office/word/2010/wordprocessingDrawing" xmlns:wp="http://schemas.openxmlformats.org/drawingml/2006/wordprocessingDrawing" xmlns:w10="urn:schemas-microsoft-com:office:word" xmlns:w="http://schemas.openxmlformats.org/wordprocessingml/2006/main" xmlns:w14="http://schemas.microsoft.com/office/word/2010/wordml" xmlns:w15="http://schemas.microsoft.com/office/word/2012/wordml" xmlns:w16cid="http://schemas.microsoft.com/office/word/2016/wordml/cid" xmlns:w16se="http://schemas.microsoft.com/office/word/2015/wordml/symex" xmlns:wpg="http://schemas.microsoft.com/office/word/2010/wordprocessingGroup" xmlns:wpi="http://schemas.microsoft.com/office/word/2010/wordprocessingInk" xmlns:wne="http://schemas.microsoft.com/office/word/2006/wordml" xmlns:wps="http://schemas.microsoft.com/office/word/2010/wordprocessingShape" mc:Ignorable="w14 w15 w16se w16cid wp14">
   <w:abstractNum w:abstractNumId="0" w15:restartNumberingAfterBreak="0">
     <w:nsid w:val="3FDB67E0"/>
     <w:multiLevelType w:val="hybridMultilevel"/>
@@ -2264,7 +2221,7 @@
 </file>
 
 <file path=word/styles.xml><?xml version="1.0" encoding="utf-8"?>
-<w:styles xmlns:mc="http://schemas.openxmlformats.org/markup-compatibility/2006" xmlns:r="http://schemas.openxmlformats.org/officeDocument/2006/relationships" xmlns:w="http://schemas.openxmlformats.org/wordprocessingml/2006/main" xmlns:w14="http://schemas.microsoft.com/office/word/2010/wordml" xmlns:w15="http://schemas.microsoft.com/office/word/2012/wordml" xmlns:w16se="http://schemas.microsoft.com/office/word/2015/wordml/symex" mc:Ignorable="w14 w15 w16se">
+<w:styles xmlns:mc="http://schemas.openxmlformats.org/markup-compatibility/2006" xmlns:r="http://schemas.openxmlformats.org/officeDocument/2006/relationships" xmlns:w="http://schemas.openxmlformats.org/wordprocessingml/2006/main" xmlns:w14="http://schemas.microsoft.com/office/word/2010/wordml" xmlns:w15="http://schemas.microsoft.com/office/word/2012/wordml" xmlns:w16cid="http://schemas.microsoft.com/office/word/2016/wordml/cid" xmlns:w16se="http://schemas.microsoft.com/office/word/2015/wordml/symex" mc:Ignorable="w14 w15 w16se w16cid">
   <w:docDefaults>
     <w:rPrDefault>
       <w:rPr>
@@ -2280,7 +2237,7 @@
       </w:pPr>
     </w:pPrDefault>
   </w:docDefaults>
-  <w:latentStyles w:defLockedState="0" w:defUIPriority="99" w:defSemiHidden="0" w:defUnhideWhenUsed="0" w:defQFormat="0" w:count="371">
+  <w:latentStyles w:defLockedState="0" w:defUIPriority="99" w:defSemiHidden="0" w:defUnhideWhenUsed="0" w:defQFormat="0" w:count="375">
     <w:lsdException w:name="Normal" w:uiPriority="0" w:qFormat="1"/>
     <w:lsdException w:name="heading 1" w:uiPriority="9" w:qFormat="1"/>
     <w:lsdException w:name="heading 2" w:semiHidden="1" w:uiPriority="9" w:unhideWhenUsed="1" w:qFormat="1"/>
@@ -2386,7 +2343,6 @@
     <w:lsdException w:name="HTML Sample" w:semiHidden="1" w:unhideWhenUsed="1"/>
     <w:lsdException w:name="HTML Typewriter" w:semiHidden="1" w:unhideWhenUsed="1"/>
     <w:lsdException w:name="HTML Variable" w:semiHidden="1" w:unhideWhenUsed="1"/>
-    <w:lsdException w:name="Normal Table" w:semiHidden="1" w:unhideWhenUsed="1"/>
     <w:lsdException w:name="annotation subject" w:semiHidden="1" w:unhideWhenUsed="1"/>
     <w:lsdException w:name="No List" w:semiHidden="1" w:unhideWhenUsed="1"/>
     <w:lsdException w:name="Outline List 1" w:semiHidden="1" w:unhideWhenUsed="1"/>
@@ -2430,10 +2386,8 @@
     <w:lsdException w:name="Table Elegant" w:semiHidden="1" w:unhideWhenUsed="1"/>
     <w:lsdException w:name="Table Professional" w:semiHidden="1" w:unhideWhenUsed="1"/>
     <w:lsdException w:name="Table Subtle 1" w:semiHidden="1" w:unhideWhenUsed="1"/>
-    <w:lsdException w:name="Table Subtle 2" w:semiHidden="1" w:unhideWhenUsed="1"/>
     <w:lsdException w:name="Table Web 1" w:semiHidden="1" w:unhideWhenUsed="1"/>
     <w:lsdException w:name="Table Web 2" w:semiHidden="1" w:unhideWhenUsed="1"/>
-    <w:lsdException w:name="Table Web 3" w:semiHidden="1" w:unhideWhenUsed="1"/>
     <w:lsdException w:name="Balloon Text" w:semiHidden="1" w:unhideWhenUsed="1"/>
     <w:lsdException w:name="Table Grid" w:uiPriority="39"/>
     <w:lsdException w:name="Table Theme" w:semiHidden="1" w:unhideWhenUsed="1"/>
@@ -2652,6 +2606,10 @@
     <w:lsdException w:name="List Table 5 Dark Accent 6" w:uiPriority="50"/>
     <w:lsdException w:name="List Table 6 Colorful Accent 6" w:uiPriority="51"/>
     <w:lsdException w:name="List Table 7 Colorful Accent 6" w:uiPriority="52"/>
+    <w:lsdException w:name="Mention" w:semiHidden="1" w:unhideWhenUsed="1"/>
+    <w:lsdException w:name="Smart Hyperlink" w:semiHidden="1" w:unhideWhenUsed="1"/>
+    <w:lsdException w:name="Hashtag" w:semiHidden="1" w:unhideWhenUsed="1"/>
+    <w:lsdException w:name="Unresolved Mention" w:semiHidden="1" w:unhideWhenUsed="1"/>
   </w:latentStyles>
   <w:style w:type="paragraph" w:default="1" w:styleId="Normal">
     <w:name w:val="Normal"/>

</xml_diff>

<commit_message>
Finished Part 1 Analysis
</commit_message>
<xml_diff>
--- a/Part 1 calculations and equations.docx
+++ b/Part 1 calculations and equations.docx
@@ -1322,6 +1322,8 @@
           <m:t>Ω</m:t>
         </m:r>
       </m:oMath>
+      <w:bookmarkStart w:id="0" w:name="_GoBack"/>
+      <w:bookmarkEnd w:id="0"/>
     </w:p>
     <w:p>
       <w:pPr>
@@ -1926,8 +1928,6 @@
         </w:rPr>
         <w:t xml:space="preserve"> data did not start at time = 0.</w:t>
       </w:r>
-      <w:bookmarkStart w:id="0" w:name="_GoBack"/>
-      <w:bookmarkEnd w:id="0"/>
     </w:p>
     <w:sectPr>
       <w:pgSz w:w="12240" w:h="15840"/>

</xml_diff>